<commit_message>
Se ha modificado el documento de word
</commit_message>
<xml_diff>
--- a/pruebaword.docx
+++ b/pruebaword.docx
@@ -5,6 +5,11 @@
     <w:p>
       <w:r>
         <w:t>Prueba de envío</w:t>
+      </w:r>
+    </w:p>
+    <w:p>
+      <w:r>
+        <w:t>A ver si funciona</w:t>
       </w:r>
     </w:p>
     <w:sectPr>

</xml_diff>

<commit_message>
Se ha modificado el documento de word por tercera vez
</commit_message>
<xml_diff>
--- a/pruebaword.docx
+++ b/pruebaword.docx
@@ -10,6 +10,11 @@
     <w:p>
       <w:r>
         <w:t>A ver si funciona</w:t>
+      </w:r>
+    </w:p>
+    <w:p>
+      <w:r>
+        <w:t>Tercer cambio</w:t>
       </w:r>
     </w:p>
     <w:sectPr>

</xml_diff>

<commit_message>
Se ha modificado el documento de word en developer
</commit_message>
<xml_diff>
--- a/pruebaword.docx
+++ b/pruebaword.docx
@@ -15,6 +15,11 @@
     <w:p>
       <w:r>
         <w:t>Tercer cambio</w:t>
+      </w:r>
+    </w:p>
+    <w:p>
+      <w:r>
+        <w:t>Actualización desde developer</w:t>
       </w:r>
     </w:p>
     <w:sectPr>

</xml_diff>